<commit_message>
just need to do inductive case and runtime analysis and im doneee
</commit_message>
<xml_diff>
--- a/HW CS 4820/HW2/q3_HW2.docx
+++ b/HW CS 4820/HW2/q3_HW2.docx
@@ -74,6 +74,7 @@
           <w:rFonts w:ascii="Helvetica" w:hAnsi="Helvetica" w:cs="Helvetica"/>
         </w:rPr>
       </w:pPr>
+      <w:proofErr w:type="gramStart"/>
       <w:r>
         <w:rPr>
           <w:rFonts w:ascii="Menlo" w:hAnsi="Menlo" w:cs="Menlo"/>
@@ -83,8 +84,7 @@
         </w:rPr>
         <w:t>M[</w:t>
       </w:r>
-      <w:bookmarkStart w:id="0" w:name="_GoBack"/>
-      <w:bookmarkEnd w:id="0"/>
+      <w:proofErr w:type="gramEnd"/>
       <w:r>
         <w:rPr>
           <w:rFonts w:ascii="Menlo" w:hAnsi="Menlo" w:cs="Menlo"/>
@@ -336,7 +336,17 @@
           <w:sz w:val="22"/>
           <w:szCs w:val="22"/>
         </w:rPr>
-        <w:t>vj</w:t>
+        <w:t>v</w:t>
+      </w:r>
+      <w:r>
+        <w:rPr>
+          <w:rFonts w:ascii="Menlo" w:hAnsi="Menlo" w:cs="Menlo"/>
+          <w:color w:val="000000"/>
+          <w:sz w:val="22"/>
+          <w:szCs w:val="22"/>
+          <w:vertAlign w:val="subscript"/>
+        </w:rPr>
+        <w:t>j</w:t>
       </w:r>
       <w:proofErr w:type="spellEnd"/>
       <w:r>
@@ -452,12 +462,203 @@
     <w:p/>
     <w:p>
       <w:r>
-        <w:t>We will prove by inductions that this returns the optimal answer.</w:t>
+        <w:t>We will prove by induction</w:t>
+      </w:r>
+      <w:r>
+        <w:t xml:space="preserve"> that this returns the optimal answer.</w:t>
       </w:r>
       <w:r>
         <w:t xml:space="preserve"> </w:t>
       </w:r>
     </w:p>
+    <w:p/>
+    <w:p>
+      <w:pPr>
+        <w:pStyle w:val="Heading2"/>
+      </w:pPr>
+      <w:r>
+        <w:t>Base Case</w:t>
+      </w:r>
+    </w:p>
+    <w:p/>
+    <w:p>
+      <w:r>
+        <w:t>We want to prove</w:t>
+      </w:r>
+      <w:r>
+        <w:t xml:space="preserve"> </w:t>
+      </w:r>
+      <w:proofErr w:type="gramStart"/>
+      <w:r>
+        <w:t>M[</w:t>
+      </w:r>
+      <w:proofErr w:type="gramEnd"/>
+      <w:r>
+        <w:t>1] returns the maximum amount of money Alice can earn</w:t>
+      </w:r>
+      <w:r>
+        <w:t xml:space="preserve"> if there were only the first shift available to her</w:t>
+      </w:r>
+      <w:r>
+        <w:t>.</w:t>
+      </w:r>
+      <w:r>
+        <w:t xml:space="preserve"> </w:t>
+      </w:r>
+      <w:r>
+        <w:t xml:space="preserve">By definition, </w:t>
+      </w:r>
+    </w:p>
+    <w:p/>
+    <w:p>
+      <w:pPr>
+        <w:jc w:val="center"/>
+      </w:pPr>
+      <w:proofErr w:type="gramStart"/>
+      <w:r>
+        <w:t>M[</w:t>
+      </w:r>
+      <w:proofErr w:type="gramEnd"/>
+      <w:r>
+        <w:t>1]</w:t>
+      </w:r>
+      <w:r>
+        <w:t xml:space="preserve"> = max(</w:t>
+      </w:r>
+      <w:r>
+        <w:t>v</w:t>
+      </w:r>
+      <w:r>
+        <w:rPr>
+          <w:vertAlign w:val="subscript"/>
+        </w:rPr>
+        <w:t>1</w:t>
+      </w:r>
+      <w:r>
+        <w:t xml:space="preserve"> + M[-1], M[0])</w:t>
+      </w:r>
+      <w:r>
+        <w:t xml:space="preserve"> </w:t>
+      </w:r>
+    </w:p>
+    <w:p>
+      <w:pPr>
+        <w:jc w:val="center"/>
+      </w:pPr>
+    </w:p>
+    <w:p>
+      <w:pPr>
+        <w:jc w:val="center"/>
+      </w:pPr>
+      <w:r>
+        <w:t xml:space="preserve">= </w:t>
+      </w:r>
+      <w:proofErr w:type="gramStart"/>
+      <w:r>
+        <w:t>max(</w:t>
+      </w:r>
+      <w:proofErr w:type="gramEnd"/>
+      <w:r>
+        <w:t>v</w:t>
+      </w:r>
+      <w:r>
+        <w:rPr>
+          <w:vertAlign w:val="subscript"/>
+        </w:rPr>
+        <w:t>1</w:t>
+      </w:r>
+      <w:r>
+        <w:t xml:space="preserve"> + </w:t>
+      </w:r>
+      <w:r>
+        <w:t>0,</w:t>
+      </w:r>
+      <w:r>
+        <w:t xml:space="preserve"> </w:t>
+      </w:r>
+      <w:r>
+        <w:t>0</w:t>
+      </w:r>
+      <w:r>
+        <w:t>)</w:t>
+      </w:r>
+    </w:p>
+    <w:p>
+      <w:pPr>
+        <w:jc w:val="center"/>
+      </w:pPr>
+    </w:p>
+    <w:p>
+      <w:pPr>
+        <w:jc w:val="center"/>
+      </w:pPr>
+      <w:r>
+        <w:t xml:space="preserve">= </w:t>
+      </w:r>
+      <w:proofErr w:type="gramStart"/>
+      <w:r>
+        <w:t>max(</w:t>
+      </w:r>
+      <w:proofErr w:type="gramEnd"/>
+      <w:r>
+        <w:t>v</w:t>
+      </w:r>
+      <w:r>
+        <w:rPr>
+          <w:vertAlign w:val="subscript"/>
+        </w:rPr>
+        <w:t>1</w:t>
+      </w:r>
+      <w:r>
+        <w:t>, 0)</w:t>
+      </w:r>
+    </w:p>
+    <w:p>
+      <w:pPr>
+        <w:jc w:val="center"/>
+      </w:pPr>
+    </w:p>
+    <w:p>
+      <w:pPr>
+        <w:jc w:val="center"/>
+        <w:rPr>
+          <w:vertAlign w:val="subscript"/>
+        </w:rPr>
+      </w:pPr>
+      <w:r>
+        <w:t xml:space="preserve"> = v</w:t>
+      </w:r>
+      <w:r>
+        <w:rPr>
+          <w:vertAlign w:val="subscript"/>
+        </w:rPr>
+        <w:t>1</w:t>
+      </w:r>
+    </w:p>
+    <w:p/>
+    <w:p>
+      <w:r>
+        <w:t>Which is correct</w:t>
+      </w:r>
+      <w:r>
+        <w:t xml:space="preserve"> because if she only had the first shift available, that’s the most she could earn.</w:t>
+      </w:r>
+    </w:p>
+    <w:p/>
+    <w:p>
+      <w:pPr>
+        <w:pStyle w:val="Heading2"/>
+      </w:pPr>
+      <w:r>
+        <w:t>Inductive Case</w:t>
+      </w:r>
+    </w:p>
+    <w:p/>
+    <w:p>
+      <w:bookmarkStart w:id="0" w:name="_GoBack"/>
+      <w:bookmarkEnd w:id="0"/>
+    </w:p>
+    <w:p/>
     <w:sectPr>
       <w:pgSz w:w="12240" w:h="15840"/>
       <w:pgMar w:top="1440" w:right="1440" w:bottom="1440" w:left="1440" w:header="720" w:footer="720" w:gutter="0"/>
@@ -883,6 +1084,28 @@
       <w:szCs w:val="32"/>
     </w:rPr>
   </w:style>
+  <w:style w:type="paragraph" w:styleId="Heading2">
+    <w:name w:val="heading 2"/>
+    <w:basedOn w:val="Normal"/>
+    <w:next w:val="Normal"/>
+    <w:link w:val="Heading2Char"/>
+    <w:uiPriority w:val="9"/>
+    <w:unhideWhenUsed/>
+    <w:qFormat/>
+    <w:rsid w:val="000645B4"/>
+    <w:pPr>
+      <w:keepNext/>
+      <w:keepLines/>
+      <w:spacing w:before="40"/>
+      <w:outlineLvl w:val="1"/>
+    </w:pPr>
+    <w:rPr>
+      <w:rFonts w:asciiTheme="majorHAnsi" w:eastAsiaTheme="majorEastAsia" w:hAnsiTheme="majorHAnsi" w:cstheme="majorBidi"/>
+      <w:color w:val="2F5496" w:themeColor="accent1" w:themeShade="BF"/>
+      <w:sz w:val="26"/>
+      <w:szCs w:val="26"/>
+    </w:rPr>
+  </w:style>
   <w:style w:type="character" w:default="1" w:styleId="DefaultParagraphFont">
     <w:name w:val="Default Paragraph Font"/>
     <w:uiPriority w:val="1"/>
@@ -921,6 +1144,19 @@
       <w:color w:val="2F5496" w:themeColor="accent1" w:themeShade="BF"/>
       <w:sz w:val="32"/>
       <w:szCs w:val="32"/>
+    </w:rPr>
+  </w:style>
+  <w:style w:type="character" w:customStyle="1" w:styleId="Heading2Char">
+    <w:name w:val="Heading 2 Char"/>
+    <w:basedOn w:val="DefaultParagraphFont"/>
+    <w:link w:val="Heading2"/>
+    <w:uiPriority w:val="9"/>
+    <w:rsid w:val="000645B4"/>
+    <w:rPr>
+      <w:rFonts w:asciiTheme="majorHAnsi" w:eastAsiaTheme="majorEastAsia" w:hAnsiTheme="majorHAnsi" w:cstheme="majorBidi"/>
+      <w:color w:val="2F5496" w:themeColor="accent1" w:themeShade="BF"/>
+      <w:sz w:val="26"/>
+      <w:szCs w:val="26"/>
     </w:rPr>
   </w:style>
 </w:styles>

</xml_diff>